<commit_message>
New Template of Report.
</commit_message>
<xml_diff>
--- a/学号_姓名.docx
+++ b/学号_姓名.docx
@@ -2,94 +2,6 @@
 <file path=word/document.xml><?xml version="1.0" encoding="utf-8"?>
 <w:document xmlns:wpc="http://schemas.microsoft.com/office/word/2010/wordprocessingCanvas" xmlns:mc="http://schemas.openxmlformats.org/markup-compatibility/2006" xmlns:o="urn:schemas-microsoft-com:office:office" xmlns:r="http://schemas.openxmlformats.org/officeDocument/2006/relationships" xmlns:m="http://schemas.openxmlformats.org/officeDocument/2006/math" xmlns:v="urn:schemas-microsoft-com:vml" xmlns:wp14="http://schemas.microsoft.com/office/word/2010/wordprocessingDrawing" xmlns:wp="http://schemas.openxmlformats.org/drawingml/2006/wordprocessingDrawing" xmlns:w="http://schemas.openxmlformats.org/wordprocessingml/2006/main" xmlns:w14="http://schemas.microsoft.com/office/word/2010/wordml" xmlns:w10="urn:schemas-microsoft-com:office:word" xmlns:w15="http://schemas.microsoft.com/office/word/2012/wordml" xmlns:wpg="http://schemas.microsoft.com/office/word/2010/wordprocessingGroup" xmlns:wpi="http://schemas.microsoft.com/office/word/2010/wordprocessingInk" xmlns:wne="http://schemas.microsoft.com/office/word/2006/wordml" xmlns:wps="http://schemas.microsoft.com/office/word/2010/wordprocessingShape" xmlns:wpsCustomData="http://www.wps.cn/officeDocument/2013/wpsCustomData" mc:Ignorable="w14 w15 wp14">
   <w:body>
-    <w:tbl>
-      <w:tblPr>
-        <w:tblStyle w:val="11"/>
-        <w:tblpPr w:leftFromText="180" w:rightFromText="180" w:vertAnchor="text" w:horzAnchor="margin" w:tblpXSpec="right" w:tblpY="61"/>
-        <w:tblW w:w="1320" w:type="dxa"/>
-        <w:tblInd w:w="0" w:type="dxa"/>
-        <w:tblBorders>
-          <w:top w:val="single" w:color="auto" w:sz="4" w:space="0"/>
-          <w:left w:val="single" w:color="auto" w:sz="4" w:space="0"/>
-          <w:bottom w:val="single" w:color="auto" w:sz="4" w:space="0"/>
-          <w:right w:val="single" w:color="auto" w:sz="4" w:space="0"/>
-          <w:insideH w:val="single" w:color="auto" w:sz="4" w:space="0"/>
-          <w:insideV w:val="single" w:color="auto" w:sz="4" w:space="0"/>
-        </w:tblBorders>
-        <w:tblLayout w:type="fixed"/>
-        <w:tblCellMar>
-          <w:top w:w="0" w:type="dxa"/>
-          <w:left w:w="108" w:type="dxa"/>
-          <w:bottom w:w="0" w:type="dxa"/>
-          <w:right w:w="108" w:type="dxa"/>
-        </w:tblCellMar>
-      </w:tblPr>
-      <w:tblGrid>
-        <w:gridCol w:w="679"/>
-        <w:gridCol w:w="641"/>
-      </w:tblGrid>
-      <w:tr>
-        <w:tblPrEx>
-          <w:tblBorders>
-            <w:top w:val="single" w:color="auto" w:sz="4" w:space="0"/>
-            <w:left w:val="single" w:color="auto" w:sz="4" w:space="0"/>
-            <w:bottom w:val="single" w:color="auto" w:sz="4" w:space="0"/>
-            <w:right w:val="single" w:color="auto" w:sz="4" w:space="0"/>
-            <w:insideH w:val="single" w:color="auto" w:sz="4" w:space="0"/>
-            <w:insideV w:val="single" w:color="auto" w:sz="4" w:space="0"/>
-          </w:tblBorders>
-          <w:tblLayout w:type="fixed"/>
-          <w:tblCellMar>
-            <w:top w:w="0" w:type="dxa"/>
-            <w:left w:w="108" w:type="dxa"/>
-            <w:bottom w:w="0" w:type="dxa"/>
-            <w:right w:w="108" w:type="dxa"/>
-          </w:tblCellMar>
-        </w:tblPrEx>
-        <w:trPr>
-          <w:trHeight w:val="719" w:hRule="atLeast"/>
-        </w:trPr>
-        <w:tc>
-          <w:tcPr>
-            <w:tcW w:w="679" w:type="dxa"/>
-            <w:vAlign w:val="center"/>
-          </w:tcPr>
-          <w:p>
-            <w:pPr>
-              <w:spacing w:before="156" w:beforeLines="50" w:after="62" w:afterLines="20" w:line="360" w:lineRule="auto"/>
-              <w:jc w:val="center"/>
-              <w:rPr>
-                <w:rFonts w:hint="eastAsia" w:eastAsia="楷体_GB2312"/>
-                <w:szCs w:val="21"/>
-              </w:rPr>
-            </w:pPr>
-            <w:r>
-              <w:rPr>
-                <w:rFonts w:hint="eastAsia" w:eastAsia="楷体_GB2312"/>
-                <w:szCs w:val="21"/>
-              </w:rPr>
-              <w:t>成绩</w:t>
-            </w:r>
-          </w:p>
-        </w:tc>
-        <w:tc>
-          <w:tcPr>
-            <w:tcW w:w="641" w:type="dxa"/>
-            <w:vAlign w:val="top"/>
-          </w:tcPr>
-          <w:p>
-            <w:pPr>
-              <w:spacing w:before="156" w:beforeLines="50" w:after="62" w:afterLines="20" w:line="360" w:lineRule="auto"/>
-              <w:jc w:val="center"/>
-              <w:rPr>
-                <w:rFonts w:hint="eastAsia" w:eastAsia="楷体_GB2312"/>
-                <w:szCs w:val="21"/>
-              </w:rPr>
-            </w:pPr>
-          </w:p>
-        </w:tc>
-      </w:tr>
-    </w:tbl>
     <w:p>
       <w:pPr>
         <w:jc w:val="center"/>
@@ -99,6 +11,8 @@
           <w:szCs w:val="10"/>
         </w:rPr>
       </w:pPr>
+      <w:bookmarkStart w:id="0" w:name="_GoBack"/>
+      <w:bookmarkEnd w:id="0"/>
       <w:r>
         <w:rPr>
           <w:sz w:val="10"/>
@@ -995,6 +909,1240 @@
         </w:rPr>
         <w:br w:type="page"/>
       </w:r>
+    </w:p>
+    <w:p>
+      <w:pPr>
+        <w:spacing w:line="360" w:lineRule="auto"/>
+        <w:jc w:val="center"/>
+        <w:rPr>
+          <w:rFonts w:ascii="黑体" w:eastAsia="黑体"/>
+          <w:sz w:val="28"/>
+          <w:szCs w:val="28"/>
+        </w:rPr>
+      </w:pPr>
+      <w:r>
+        <w:rPr>
+          <w:rFonts w:hint="eastAsia" w:ascii="黑体" w:eastAsia="黑体"/>
+          <w:sz w:val="28"/>
+          <w:szCs w:val="28"/>
+        </w:rPr>
+        <w:t>课程设计成绩评价及分析</w:t>
+      </w:r>
+    </w:p>
+    <w:p>
+      <w:pPr>
+        <w:spacing w:line="360" w:lineRule="auto"/>
+        <w:rPr>
+          <w:rFonts w:ascii="黑体" w:eastAsia="黑体"/>
+          <w:sz w:val="24"/>
+        </w:rPr>
+      </w:pPr>
+      <w:r>
+        <w:rPr>
+          <w:rFonts w:hint="eastAsia" w:ascii="黑体" w:eastAsia="黑体"/>
+          <w:sz w:val="24"/>
+        </w:rPr>
+        <w:t>一、课程设计成绩表</w:t>
+      </w:r>
+    </w:p>
+    <w:tbl>
+      <w:tblPr>
+        <w:tblStyle w:val="11"/>
+        <w:tblW w:w="8472" w:type="dxa"/>
+        <w:tblInd w:w="0" w:type="dxa"/>
+        <w:tblBorders>
+          <w:top w:val="single" w:color="auto" w:sz="4" w:space="0"/>
+          <w:left w:val="single" w:color="auto" w:sz="4" w:space="0"/>
+          <w:bottom w:val="single" w:color="auto" w:sz="4" w:space="0"/>
+          <w:right w:val="single" w:color="auto" w:sz="4" w:space="0"/>
+          <w:insideH w:val="single" w:color="auto" w:sz="4" w:space="0"/>
+          <w:insideV w:val="single" w:color="auto" w:sz="4" w:space="0"/>
+        </w:tblBorders>
+        <w:tblLayout w:type="fixed"/>
+        <w:tblCellMar>
+          <w:top w:w="0" w:type="dxa"/>
+          <w:left w:w="108" w:type="dxa"/>
+          <w:bottom w:w="0" w:type="dxa"/>
+          <w:right w:w="108" w:type="dxa"/>
+        </w:tblCellMar>
+      </w:tblPr>
+      <w:tblGrid>
+        <w:gridCol w:w="876"/>
+        <w:gridCol w:w="2634"/>
+        <w:gridCol w:w="1134"/>
+        <w:gridCol w:w="1276"/>
+        <w:gridCol w:w="1262"/>
+        <w:gridCol w:w="1290"/>
+      </w:tblGrid>
+      <w:tr>
+        <w:tblPrEx>
+          <w:tblBorders>
+            <w:top w:val="single" w:color="auto" w:sz="4" w:space="0"/>
+            <w:left w:val="single" w:color="auto" w:sz="4" w:space="0"/>
+            <w:bottom w:val="single" w:color="auto" w:sz="4" w:space="0"/>
+            <w:right w:val="single" w:color="auto" w:sz="4" w:space="0"/>
+            <w:insideH w:val="single" w:color="auto" w:sz="4" w:space="0"/>
+            <w:insideV w:val="single" w:color="auto" w:sz="4" w:space="0"/>
+          </w:tblBorders>
+          <w:tblLayout w:type="fixed"/>
+          <w:tblCellMar>
+            <w:top w:w="0" w:type="dxa"/>
+            <w:left w:w="108" w:type="dxa"/>
+            <w:bottom w:w="0" w:type="dxa"/>
+            <w:right w:w="108" w:type="dxa"/>
+          </w:tblCellMar>
+        </w:tblPrEx>
+        <w:trPr>
+          <w:trHeight w:val="637" w:hRule="atLeast"/>
+        </w:trPr>
+        <w:tc>
+          <w:tcPr>
+            <w:tcW w:w="876" w:type="dxa"/>
+            <w:shd w:val="clear" w:color="auto" w:fill="auto"/>
+            <w:vAlign w:val="center"/>
+          </w:tcPr>
+          <w:p>
+            <w:pPr>
+              <w:spacing w:line="360" w:lineRule="auto"/>
+              <w:jc w:val="center"/>
+              <w:rPr>
+                <w:rFonts w:ascii="黑体" w:eastAsia="黑体"/>
+                <w:sz w:val="24"/>
+              </w:rPr>
+            </w:pPr>
+            <w:r>
+              <w:rPr>
+                <w:rFonts w:hint="eastAsia" w:ascii="黑体" w:eastAsia="黑体"/>
+                <w:sz w:val="24"/>
+              </w:rPr>
+              <w:t>序号</w:t>
+            </w:r>
+          </w:p>
+        </w:tc>
+        <w:tc>
+          <w:tcPr>
+            <w:tcW w:w="2634" w:type="dxa"/>
+            <w:shd w:val="clear" w:color="auto" w:fill="auto"/>
+            <w:vAlign w:val="center"/>
+          </w:tcPr>
+          <w:p>
+            <w:pPr>
+              <w:spacing w:line="360" w:lineRule="auto"/>
+              <w:jc w:val="center"/>
+              <w:rPr>
+                <w:rFonts w:ascii="黑体" w:eastAsia="黑体"/>
+                <w:sz w:val="24"/>
+              </w:rPr>
+            </w:pPr>
+            <w:r>
+              <w:rPr>
+                <w:rFonts w:hint="eastAsia" w:ascii="黑体" w:eastAsia="黑体"/>
+                <w:sz w:val="24"/>
+              </w:rPr>
+              <w:t>考核方式</w:t>
+            </w:r>
+          </w:p>
+        </w:tc>
+        <w:tc>
+          <w:tcPr>
+            <w:tcW w:w="1134" w:type="dxa"/>
+            <w:shd w:val="clear" w:color="auto" w:fill="auto"/>
+            <w:vAlign w:val="center"/>
+          </w:tcPr>
+          <w:p>
+            <w:pPr>
+              <w:spacing w:line="360" w:lineRule="auto"/>
+              <w:jc w:val="center"/>
+              <w:rPr>
+                <w:rFonts w:ascii="黑体" w:eastAsia="黑体"/>
+                <w:sz w:val="24"/>
+              </w:rPr>
+            </w:pPr>
+            <w:r>
+              <w:rPr>
+                <w:rFonts w:hint="eastAsia" w:ascii="黑体" w:eastAsia="黑体"/>
+                <w:sz w:val="24"/>
+              </w:rPr>
+              <w:t>支持毕业要求</w:t>
+            </w:r>
+          </w:p>
+        </w:tc>
+        <w:tc>
+          <w:tcPr>
+            <w:tcW w:w="1276" w:type="dxa"/>
+            <w:shd w:val="clear" w:color="auto" w:fill="auto"/>
+            <w:vAlign w:val="center"/>
+          </w:tcPr>
+          <w:p>
+            <w:pPr>
+              <w:spacing w:line="360" w:lineRule="auto"/>
+              <w:jc w:val="center"/>
+              <w:rPr>
+                <w:rFonts w:ascii="黑体" w:eastAsia="黑体"/>
+                <w:sz w:val="24"/>
+              </w:rPr>
+            </w:pPr>
+            <w:r>
+              <w:rPr>
+                <w:rFonts w:hint="eastAsia" w:ascii="黑体" w:eastAsia="黑体"/>
+                <w:sz w:val="24"/>
+              </w:rPr>
+              <w:t>具体指标点</w:t>
+            </w:r>
+          </w:p>
+        </w:tc>
+        <w:tc>
+          <w:tcPr>
+            <w:tcW w:w="1262" w:type="dxa"/>
+            <w:shd w:val="clear" w:color="auto" w:fill="auto"/>
+            <w:vAlign w:val="center"/>
+          </w:tcPr>
+          <w:p>
+            <w:pPr>
+              <w:spacing w:line="360" w:lineRule="auto"/>
+              <w:jc w:val="center"/>
+              <w:rPr>
+                <w:rFonts w:ascii="黑体" w:eastAsia="黑体"/>
+                <w:sz w:val="24"/>
+              </w:rPr>
+            </w:pPr>
+            <w:r>
+              <w:rPr>
+                <w:rFonts w:hint="eastAsia" w:ascii="黑体" w:eastAsia="黑体"/>
+                <w:sz w:val="24"/>
+              </w:rPr>
+              <w:t>实际得分</w:t>
+            </w:r>
+          </w:p>
+        </w:tc>
+        <w:tc>
+          <w:tcPr>
+            <w:tcW w:w="1290" w:type="dxa"/>
+            <w:shd w:val="clear" w:color="auto" w:fill="auto"/>
+            <w:vAlign w:val="center"/>
+          </w:tcPr>
+          <w:p>
+            <w:pPr>
+              <w:spacing w:line="360" w:lineRule="auto"/>
+              <w:jc w:val="center"/>
+              <w:rPr>
+                <w:rFonts w:ascii="黑体" w:eastAsia="黑体"/>
+                <w:sz w:val="24"/>
+              </w:rPr>
+            </w:pPr>
+            <w:r>
+              <w:rPr>
+                <w:rFonts w:hint="eastAsia" w:ascii="黑体" w:eastAsia="黑体"/>
+                <w:sz w:val="24"/>
+              </w:rPr>
+              <w:t>权重</w:t>
+            </w:r>
+          </w:p>
+        </w:tc>
+      </w:tr>
+      <w:tr>
+        <w:tblPrEx>
+          <w:tblBorders>
+            <w:top w:val="single" w:color="auto" w:sz="4" w:space="0"/>
+            <w:left w:val="single" w:color="auto" w:sz="4" w:space="0"/>
+            <w:bottom w:val="single" w:color="auto" w:sz="4" w:space="0"/>
+            <w:right w:val="single" w:color="auto" w:sz="4" w:space="0"/>
+            <w:insideH w:val="single" w:color="auto" w:sz="4" w:space="0"/>
+            <w:insideV w:val="single" w:color="auto" w:sz="4" w:space="0"/>
+          </w:tblBorders>
+          <w:tblLayout w:type="fixed"/>
+          <w:tblCellMar>
+            <w:top w:w="0" w:type="dxa"/>
+            <w:left w:w="108" w:type="dxa"/>
+            <w:bottom w:w="0" w:type="dxa"/>
+            <w:right w:w="108" w:type="dxa"/>
+          </w:tblCellMar>
+        </w:tblPrEx>
+        <w:tc>
+          <w:tcPr>
+            <w:tcW w:w="876" w:type="dxa"/>
+            <w:shd w:val="clear" w:color="auto" w:fill="auto"/>
+            <w:vAlign w:val="center"/>
+          </w:tcPr>
+          <w:p>
+            <w:pPr>
+              <w:spacing w:line="360" w:lineRule="auto"/>
+              <w:jc w:val="center"/>
+              <w:rPr>
+                <w:rFonts w:ascii="黑体" w:eastAsia="黑体"/>
+                <w:sz w:val="28"/>
+                <w:szCs w:val="28"/>
+              </w:rPr>
+            </w:pPr>
+            <w:r>
+              <w:rPr>
+                <w:rFonts w:hint="eastAsia" w:ascii="黑体" w:eastAsia="黑体"/>
+                <w:sz w:val="28"/>
+                <w:szCs w:val="28"/>
+              </w:rPr>
+              <w:t>1</w:t>
+            </w:r>
+          </w:p>
+        </w:tc>
+        <w:tc>
+          <w:tcPr>
+            <w:tcW w:w="2634" w:type="dxa"/>
+            <w:shd w:val="clear" w:color="auto" w:fill="auto"/>
+            <w:vAlign w:val="center"/>
+          </w:tcPr>
+          <w:p>
+            <w:pPr>
+              <w:spacing w:line="360" w:lineRule="auto"/>
+              <w:jc w:val="center"/>
+              <w:rPr>
+                <w:rFonts w:hint="eastAsia" w:ascii="黑体" w:eastAsia="宋体"/>
+                <w:sz w:val="28"/>
+                <w:szCs w:val="28"/>
+                <w:lang w:val="en-US" w:eastAsia="zh-CN"/>
+              </w:rPr>
+            </w:pPr>
+            <w:r>
+              <w:rPr>
+                <w:rFonts w:hint="eastAsia" w:ascii="宋体" w:hAnsi="宋体" w:cs="黑体"/>
+                <w:sz w:val="18"/>
+                <w:szCs w:val="18"/>
+              </w:rPr>
+              <w:t>实践</w:t>
+            </w:r>
+          </w:p>
+        </w:tc>
+        <w:tc>
+          <w:tcPr>
+            <w:tcW w:w="1134" w:type="dxa"/>
+            <w:shd w:val="clear" w:color="auto" w:fill="auto"/>
+            <w:vAlign w:val="top"/>
+          </w:tcPr>
+          <w:p>
+            <w:pPr>
+              <w:spacing w:line="360" w:lineRule="auto"/>
+              <w:jc w:val="center"/>
+              <w:rPr>
+                <w:rFonts w:hint="eastAsia" w:ascii="黑体" w:eastAsia="黑体"/>
+                <w:sz w:val="24"/>
+                <w:szCs w:val="24"/>
+                <w:lang w:val="en-US" w:eastAsia="zh-CN"/>
+              </w:rPr>
+            </w:pPr>
+            <w:r>
+              <w:rPr>
+                <w:rFonts w:hint="eastAsia" w:ascii="宋体" w:hAnsi="宋体"/>
+                <w:sz w:val="16"/>
+                <w:szCs w:val="16"/>
+              </w:rPr>
+              <w:t>掌握程序设计理论与方法，具备软件开发技能。</w:t>
+            </w:r>
+          </w:p>
+        </w:tc>
+        <w:tc>
+          <w:tcPr>
+            <w:tcW w:w="1276" w:type="dxa"/>
+            <w:shd w:val="clear" w:color="auto" w:fill="auto"/>
+            <w:vAlign w:val="top"/>
+          </w:tcPr>
+          <w:p>
+            <w:pPr>
+              <w:spacing w:line="360" w:lineRule="auto"/>
+              <w:jc w:val="center"/>
+              <w:rPr>
+                <w:rFonts w:ascii="黑体" w:eastAsia="黑体"/>
+                <w:sz w:val="28"/>
+                <w:szCs w:val="28"/>
+              </w:rPr>
+            </w:pPr>
+            <w:r>
+              <w:rPr>
+                <w:rFonts w:hint="eastAsia" w:ascii="黑体" w:eastAsia="黑体"/>
+                <w:sz w:val="22"/>
+                <w:szCs w:val="22"/>
+                <w:lang w:val="en-US" w:eastAsia="zh-CN"/>
+              </w:rPr>
+              <w:t>3-1，4-3</w:t>
+            </w:r>
+          </w:p>
+        </w:tc>
+        <w:tc>
+          <w:tcPr>
+            <w:tcW w:w="1262" w:type="dxa"/>
+            <w:shd w:val="clear" w:color="auto" w:fill="auto"/>
+            <w:vAlign w:val="center"/>
+          </w:tcPr>
+          <w:p>
+            <w:pPr>
+              <w:spacing w:line="360" w:lineRule="auto"/>
+              <w:jc w:val="center"/>
+              <w:rPr>
+                <w:rFonts w:ascii="黑体" w:eastAsia="黑体"/>
+                <w:sz w:val="28"/>
+                <w:szCs w:val="28"/>
+              </w:rPr>
+            </w:pPr>
+          </w:p>
+        </w:tc>
+        <w:tc>
+          <w:tcPr>
+            <w:tcW w:w="1290" w:type="dxa"/>
+            <w:shd w:val="clear" w:color="auto" w:fill="auto"/>
+            <w:vAlign w:val="center"/>
+          </w:tcPr>
+          <w:p>
+            <w:pPr>
+              <w:spacing w:line="360" w:lineRule="auto"/>
+              <w:jc w:val="center"/>
+              <w:rPr>
+                <w:rFonts w:hint="eastAsia" w:ascii="黑体" w:eastAsia="黑体"/>
+                <w:sz w:val="28"/>
+                <w:szCs w:val="28"/>
+                <w:lang w:val="en-US" w:eastAsia="zh-CN"/>
+              </w:rPr>
+            </w:pPr>
+            <w:r>
+              <w:rPr>
+                <w:rFonts w:hint="eastAsia" w:ascii="黑体" w:eastAsia="黑体"/>
+                <w:sz w:val="28"/>
+                <w:szCs w:val="28"/>
+                <w:lang w:val="en-US" w:eastAsia="zh-CN"/>
+              </w:rPr>
+              <w:t>20%</w:t>
+            </w:r>
+          </w:p>
+        </w:tc>
+      </w:tr>
+      <w:tr>
+        <w:tblPrEx>
+          <w:tblBorders>
+            <w:top w:val="single" w:color="auto" w:sz="4" w:space="0"/>
+            <w:left w:val="single" w:color="auto" w:sz="4" w:space="0"/>
+            <w:bottom w:val="single" w:color="auto" w:sz="4" w:space="0"/>
+            <w:right w:val="single" w:color="auto" w:sz="4" w:space="0"/>
+            <w:insideH w:val="single" w:color="auto" w:sz="4" w:space="0"/>
+            <w:insideV w:val="single" w:color="auto" w:sz="4" w:space="0"/>
+          </w:tblBorders>
+          <w:tblLayout w:type="fixed"/>
+          <w:tblCellMar>
+            <w:top w:w="0" w:type="dxa"/>
+            <w:left w:w="108" w:type="dxa"/>
+            <w:bottom w:w="0" w:type="dxa"/>
+            <w:right w:w="108" w:type="dxa"/>
+          </w:tblCellMar>
+        </w:tblPrEx>
+        <w:tc>
+          <w:tcPr>
+            <w:tcW w:w="876" w:type="dxa"/>
+            <w:shd w:val="clear" w:color="auto" w:fill="auto"/>
+            <w:vAlign w:val="center"/>
+          </w:tcPr>
+          <w:p>
+            <w:pPr>
+              <w:spacing w:line="360" w:lineRule="auto"/>
+              <w:jc w:val="center"/>
+              <w:rPr>
+                <w:rFonts w:ascii="黑体" w:eastAsia="黑体"/>
+                <w:sz w:val="28"/>
+                <w:szCs w:val="28"/>
+              </w:rPr>
+            </w:pPr>
+            <w:r>
+              <w:rPr>
+                <w:rFonts w:hint="eastAsia" w:ascii="黑体" w:eastAsia="黑体"/>
+                <w:sz w:val="28"/>
+                <w:szCs w:val="28"/>
+              </w:rPr>
+              <w:t>2</w:t>
+            </w:r>
+          </w:p>
+        </w:tc>
+        <w:tc>
+          <w:tcPr>
+            <w:tcW w:w="2634" w:type="dxa"/>
+            <w:shd w:val="clear" w:color="auto" w:fill="auto"/>
+            <w:vAlign w:val="center"/>
+          </w:tcPr>
+          <w:p>
+            <w:pPr>
+              <w:spacing w:line="360" w:lineRule="auto"/>
+              <w:jc w:val="center"/>
+              <w:rPr>
+                <w:rFonts w:ascii="黑体" w:eastAsia="黑体"/>
+                <w:sz w:val="28"/>
+                <w:szCs w:val="28"/>
+              </w:rPr>
+            </w:pPr>
+            <w:r>
+              <w:rPr>
+                <w:rFonts w:hint="eastAsia" w:cs="黑体"/>
+                <w:sz w:val="18"/>
+                <w:szCs w:val="18"/>
+                <w:lang w:val="en-US" w:eastAsia="zh-CN"/>
+              </w:rPr>
+              <w:t>作业</w:t>
+            </w:r>
+          </w:p>
+        </w:tc>
+        <w:tc>
+          <w:tcPr>
+            <w:tcW w:w="1134" w:type="dxa"/>
+            <w:shd w:val="clear" w:color="auto" w:fill="auto"/>
+            <w:vAlign w:val="top"/>
+          </w:tcPr>
+          <w:p>
+            <w:pPr>
+              <w:spacing w:line="360" w:lineRule="auto"/>
+              <w:jc w:val="center"/>
+              <w:rPr>
+                <w:rFonts w:ascii="黑体" w:eastAsia="黑体"/>
+                <w:sz w:val="24"/>
+                <w:szCs w:val="24"/>
+              </w:rPr>
+            </w:pPr>
+            <w:r>
+              <w:rPr>
+                <w:rFonts w:hint="eastAsia" w:ascii="宋体" w:hAnsi="宋体"/>
+                <w:sz w:val="18"/>
+                <w:szCs w:val="18"/>
+              </w:rPr>
+              <w:t>掌握对实验数据进行收集、对比分析与解释</w:t>
+            </w:r>
+          </w:p>
+        </w:tc>
+        <w:tc>
+          <w:tcPr>
+            <w:tcW w:w="1276" w:type="dxa"/>
+            <w:shd w:val="clear" w:color="auto" w:fill="auto"/>
+            <w:vAlign w:val="top"/>
+          </w:tcPr>
+          <w:p>
+            <w:pPr>
+              <w:spacing w:line="360" w:lineRule="auto"/>
+              <w:jc w:val="center"/>
+              <w:rPr>
+                <w:rFonts w:ascii="黑体" w:eastAsia="黑体"/>
+                <w:sz w:val="28"/>
+                <w:szCs w:val="28"/>
+              </w:rPr>
+            </w:pPr>
+            <w:r>
+              <w:rPr>
+                <w:rFonts w:hint="eastAsia" w:ascii="黑体" w:eastAsia="黑体"/>
+                <w:sz w:val="22"/>
+                <w:szCs w:val="22"/>
+                <w:lang w:val="en-US" w:eastAsia="zh-CN"/>
+              </w:rPr>
+              <w:t>3-1，4-3</w:t>
+            </w:r>
+          </w:p>
+        </w:tc>
+        <w:tc>
+          <w:tcPr>
+            <w:tcW w:w="1262" w:type="dxa"/>
+            <w:shd w:val="clear" w:color="auto" w:fill="auto"/>
+            <w:vAlign w:val="center"/>
+          </w:tcPr>
+          <w:p>
+            <w:pPr>
+              <w:spacing w:line="360" w:lineRule="auto"/>
+              <w:jc w:val="center"/>
+              <w:rPr>
+                <w:rFonts w:ascii="黑体" w:eastAsia="黑体"/>
+                <w:sz w:val="28"/>
+                <w:szCs w:val="28"/>
+              </w:rPr>
+            </w:pPr>
+          </w:p>
+        </w:tc>
+        <w:tc>
+          <w:tcPr>
+            <w:tcW w:w="1290" w:type="dxa"/>
+            <w:shd w:val="clear" w:color="auto" w:fill="auto"/>
+            <w:vAlign w:val="center"/>
+          </w:tcPr>
+          <w:p>
+            <w:pPr>
+              <w:spacing w:line="360" w:lineRule="auto"/>
+              <w:jc w:val="center"/>
+              <w:rPr>
+                <w:rFonts w:hint="eastAsia" w:ascii="黑体" w:eastAsia="黑体"/>
+                <w:sz w:val="28"/>
+                <w:szCs w:val="28"/>
+                <w:lang w:val="en-US" w:eastAsia="zh-CN"/>
+              </w:rPr>
+            </w:pPr>
+            <w:r>
+              <w:rPr>
+                <w:rFonts w:hint="eastAsia" w:ascii="黑体" w:eastAsia="黑体"/>
+                <w:sz w:val="28"/>
+                <w:szCs w:val="28"/>
+                <w:lang w:val="en-US" w:eastAsia="zh-CN"/>
+              </w:rPr>
+              <w:t>10%</w:t>
+            </w:r>
+          </w:p>
+        </w:tc>
+      </w:tr>
+      <w:tr>
+        <w:tblPrEx>
+          <w:tblBorders>
+            <w:top w:val="single" w:color="auto" w:sz="4" w:space="0"/>
+            <w:left w:val="single" w:color="auto" w:sz="4" w:space="0"/>
+            <w:bottom w:val="single" w:color="auto" w:sz="4" w:space="0"/>
+            <w:right w:val="single" w:color="auto" w:sz="4" w:space="0"/>
+            <w:insideH w:val="single" w:color="auto" w:sz="4" w:space="0"/>
+            <w:insideV w:val="single" w:color="auto" w:sz="4" w:space="0"/>
+          </w:tblBorders>
+          <w:tblLayout w:type="fixed"/>
+          <w:tblCellMar>
+            <w:top w:w="0" w:type="dxa"/>
+            <w:left w:w="108" w:type="dxa"/>
+            <w:bottom w:w="0" w:type="dxa"/>
+            <w:right w:w="108" w:type="dxa"/>
+          </w:tblCellMar>
+        </w:tblPrEx>
+        <w:tc>
+          <w:tcPr>
+            <w:tcW w:w="876" w:type="dxa"/>
+            <w:shd w:val="clear" w:color="auto" w:fill="auto"/>
+            <w:vAlign w:val="center"/>
+          </w:tcPr>
+          <w:p>
+            <w:pPr>
+              <w:spacing w:line="360" w:lineRule="auto"/>
+              <w:jc w:val="center"/>
+              <w:rPr>
+                <w:rFonts w:ascii="黑体" w:eastAsia="黑体"/>
+                <w:sz w:val="28"/>
+                <w:szCs w:val="28"/>
+              </w:rPr>
+            </w:pPr>
+            <w:r>
+              <w:rPr>
+                <w:rFonts w:hint="eastAsia" w:ascii="黑体" w:eastAsia="黑体"/>
+                <w:sz w:val="28"/>
+                <w:szCs w:val="28"/>
+              </w:rPr>
+              <w:t>3</w:t>
+            </w:r>
+          </w:p>
+        </w:tc>
+        <w:tc>
+          <w:tcPr>
+            <w:tcW w:w="2634" w:type="dxa"/>
+            <w:shd w:val="clear" w:color="auto" w:fill="auto"/>
+            <w:vAlign w:val="center"/>
+          </w:tcPr>
+          <w:p>
+            <w:pPr>
+              <w:spacing w:line="360" w:lineRule="auto"/>
+              <w:jc w:val="center"/>
+              <w:rPr>
+                <w:rFonts w:ascii="黑体" w:eastAsia="黑体"/>
+                <w:sz w:val="28"/>
+                <w:szCs w:val="28"/>
+              </w:rPr>
+            </w:pPr>
+            <w:r>
+              <w:rPr>
+                <w:rFonts w:hint="eastAsia" w:cs="黑体"/>
+                <w:sz w:val="18"/>
+                <w:szCs w:val="18"/>
+                <w:lang w:val="en-US" w:eastAsia="zh-CN"/>
+              </w:rPr>
+              <w:t>期末</w:t>
+            </w:r>
+          </w:p>
+        </w:tc>
+        <w:tc>
+          <w:tcPr>
+            <w:tcW w:w="1134" w:type="dxa"/>
+            <w:shd w:val="clear" w:color="auto" w:fill="auto"/>
+            <w:vAlign w:val="top"/>
+          </w:tcPr>
+          <w:p>
+            <w:pPr>
+              <w:spacing w:line="360" w:lineRule="auto"/>
+              <w:jc w:val="center"/>
+              <w:rPr>
+                <w:rFonts w:ascii="黑体" w:eastAsia="黑体"/>
+                <w:sz w:val="24"/>
+                <w:szCs w:val="24"/>
+              </w:rPr>
+            </w:pPr>
+            <w:r>
+              <w:rPr>
+                <w:rFonts w:hint="eastAsia" w:ascii="宋体" w:hAnsi="宋体"/>
+                <w:sz w:val="16"/>
+                <w:szCs w:val="16"/>
+              </w:rPr>
+              <w:t>掌握程序设计理论与方法，具备软件开发技能。</w:t>
+            </w:r>
+            <w:r>
+              <w:rPr>
+                <w:rFonts w:hint="eastAsia" w:ascii="宋体" w:hAnsi="宋体"/>
+                <w:sz w:val="18"/>
+                <w:szCs w:val="18"/>
+              </w:rPr>
+              <w:t>掌握对实验数据进行收集、对比分析与解释</w:t>
+            </w:r>
+          </w:p>
+        </w:tc>
+        <w:tc>
+          <w:tcPr>
+            <w:tcW w:w="1276" w:type="dxa"/>
+            <w:shd w:val="clear" w:color="auto" w:fill="auto"/>
+            <w:vAlign w:val="top"/>
+          </w:tcPr>
+          <w:p>
+            <w:pPr>
+              <w:spacing w:line="360" w:lineRule="auto"/>
+              <w:jc w:val="center"/>
+              <w:rPr>
+                <w:rFonts w:ascii="黑体" w:eastAsia="黑体"/>
+                <w:sz w:val="28"/>
+                <w:szCs w:val="28"/>
+              </w:rPr>
+            </w:pPr>
+            <w:r>
+              <w:rPr>
+                <w:rFonts w:hint="eastAsia" w:ascii="黑体" w:eastAsia="黑体"/>
+                <w:sz w:val="22"/>
+                <w:szCs w:val="22"/>
+                <w:lang w:val="en-US" w:eastAsia="zh-CN"/>
+              </w:rPr>
+              <w:t>3-1，4-3</w:t>
+            </w:r>
+          </w:p>
+        </w:tc>
+        <w:tc>
+          <w:tcPr>
+            <w:tcW w:w="1262" w:type="dxa"/>
+            <w:shd w:val="clear" w:color="auto" w:fill="auto"/>
+            <w:vAlign w:val="center"/>
+          </w:tcPr>
+          <w:p>
+            <w:pPr>
+              <w:spacing w:line="360" w:lineRule="auto"/>
+              <w:jc w:val="center"/>
+              <w:rPr>
+                <w:rFonts w:ascii="黑体" w:eastAsia="黑体"/>
+                <w:sz w:val="28"/>
+                <w:szCs w:val="28"/>
+              </w:rPr>
+            </w:pPr>
+          </w:p>
+        </w:tc>
+        <w:tc>
+          <w:tcPr>
+            <w:tcW w:w="1290" w:type="dxa"/>
+            <w:shd w:val="clear" w:color="auto" w:fill="auto"/>
+            <w:vAlign w:val="center"/>
+          </w:tcPr>
+          <w:p>
+            <w:pPr>
+              <w:spacing w:line="360" w:lineRule="auto"/>
+              <w:jc w:val="center"/>
+              <w:rPr>
+                <w:rFonts w:hint="eastAsia" w:ascii="黑体" w:eastAsia="黑体"/>
+                <w:sz w:val="28"/>
+                <w:szCs w:val="28"/>
+                <w:lang w:val="en-US" w:eastAsia="zh-CN"/>
+              </w:rPr>
+            </w:pPr>
+            <w:r>
+              <w:rPr>
+                <w:rFonts w:hint="eastAsia" w:ascii="黑体" w:eastAsia="黑体"/>
+                <w:sz w:val="28"/>
+                <w:szCs w:val="28"/>
+                <w:lang w:val="en-US" w:eastAsia="zh-CN"/>
+              </w:rPr>
+              <w:t>70%</w:t>
+            </w:r>
+          </w:p>
+        </w:tc>
+      </w:tr>
+      <w:tr>
+        <w:tblPrEx>
+          <w:tblBorders>
+            <w:top w:val="single" w:color="auto" w:sz="4" w:space="0"/>
+            <w:left w:val="single" w:color="auto" w:sz="4" w:space="0"/>
+            <w:bottom w:val="single" w:color="auto" w:sz="4" w:space="0"/>
+            <w:right w:val="single" w:color="auto" w:sz="4" w:space="0"/>
+            <w:insideH w:val="single" w:color="auto" w:sz="4" w:space="0"/>
+            <w:insideV w:val="single" w:color="auto" w:sz="4" w:space="0"/>
+          </w:tblBorders>
+          <w:tblLayout w:type="fixed"/>
+          <w:tblCellMar>
+            <w:top w:w="0" w:type="dxa"/>
+            <w:left w:w="108" w:type="dxa"/>
+            <w:bottom w:w="0" w:type="dxa"/>
+            <w:right w:w="108" w:type="dxa"/>
+          </w:tblCellMar>
+        </w:tblPrEx>
+        <w:tc>
+          <w:tcPr>
+            <w:tcW w:w="876" w:type="dxa"/>
+            <w:shd w:val="clear" w:color="auto" w:fill="auto"/>
+            <w:vAlign w:val="center"/>
+          </w:tcPr>
+          <w:p>
+            <w:pPr>
+              <w:spacing w:line="360" w:lineRule="auto"/>
+              <w:jc w:val="center"/>
+              <w:rPr>
+                <w:rFonts w:ascii="黑体" w:eastAsia="黑体"/>
+                <w:sz w:val="28"/>
+                <w:szCs w:val="28"/>
+              </w:rPr>
+            </w:pPr>
+          </w:p>
+        </w:tc>
+        <w:tc>
+          <w:tcPr>
+            <w:tcW w:w="2634" w:type="dxa"/>
+            <w:shd w:val="clear" w:color="auto" w:fill="auto"/>
+            <w:vAlign w:val="center"/>
+          </w:tcPr>
+          <w:p>
+            <w:pPr>
+              <w:spacing w:line="360" w:lineRule="auto"/>
+              <w:jc w:val="center"/>
+              <w:rPr>
+                <w:rFonts w:ascii="黑体" w:eastAsia="黑体"/>
+                <w:sz w:val="28"/>
+                <w:szCs w:val="28"/>
+              </w:rPr>
+            </w:pPr>
+          </w:p>
+        </w:tc>
+        <w:tc>
+          <w:tcPr>
+            <w:tcW w:w="1134" w:type="dxa"/>
+            <w:shd w:val="clear" w:color="auto" w:fill="auto"/>
+            <w:vAlign w:val="top"/>
+          </w:tcPr>
+          <w:p>
+            <w:pPr>
+              <w:spacing w:line="360" w:lineRule="auto"/>
+              <w:jc w:val="center"/>
+              <w:rPr>
+                <w:rFonts w:ascii="黑体" w:eastAsia="黑体"/>
+                <w:sz w:val="28"/>
+                <w:szCs w:val="28"/>
+              </w:rPr>
+            </w:pPr>
+          </w:p>
+        </w:tc>
+        <w:tc>
+          <w:tcPr>
+            <w:tcW w:w="1276" w:type="dxa"/>
+            <w:shd w:val="clear" w:color="auto" w:fill="auto"/>
+            <w:vAlign w:val="top"/>
+          </w:tcPr>
+          <w:p>
+            <w:pPr>
+              <w:spacing w:line="360" w:lineRule="auto"/>
+              <w:jc w:val="center"/>
+              <w:rPr>
+                <w:rFonts w:ascii="黑体" w:eastAsia="黑体"/>
+                <w:sz w:val="28"/>
+                <w:szCs w:val="28"/>
+              </w:rPr>
+            </w:pPr>
+          </w:p>
+        </w:tc>
+        <w:tc>
+          <w:tcPr>
+            <w:tcW w:w="1262" w:type="dxa"/>
+            <w:shd w:val="clear" w:color="auto" w:fill="auto"/>
+            <w:vAlign w:val="center"/>
+          </w:tcPr>
+          <w:p>
+            <w:pPr>
+              <w:spacing w:line="360" w:lineRule="auto"/>
+              <w:jc w:val="center"/>
+              <w:rPr>
+                <w:rFonts w:ascii="黑体" w:eastAsia="黑体"/>
+                <w:sz w:val="28"/>
+                <w:szCs w:val="28"/>
+              </w:rPr>
+            </w:pPr>
+          </w:p>
+        </w:tc>
+        <w:tc>
+          <w:tcPr>
+            <w:tcW w:w="1290" w:type="dxa"/>
+            <w:shd w:val="clear" w:color="auto" w:fill="auto"/>
+            <w:vAlign w:val="center"/>
+          </w:tcPr>
+          <w:p>
+            <w:pPr>
+              <w:spacing w:line="360" w:lineRule="auto"/>
+              <w:jc w:val="center"/>
+              <w:rPr>
+                <w:rFonts w:ascii="黑体" w:eastAsia="黑体"/>
+                <w:sz w:val="28"/>
+                <w:szCs w:val="28"/>
+              </w:rPr>
+            </w:pPr>
+          </w:p>
+        </w:tc>
+      </w:tr>
+      <w:tr>
+        <w:tblPrEx>
+          <w:tblBorders>
+            <w:top w:val="single" w:color="auto" w:sz="4" w:space="0"/>
+            <w:left w:val="single" w:color="auto" w:sz="4" w:space="0"/>
+            <w:bottom w:val="single" w:color="auto" w:sz="4" w:space="0"/>
+            <w:right w:val="single" w:color="auto" w:sz="4" w:space="0"/>
+            <w:insideH w:val="single" w:color="auto" w:sz="4" w:space="0"/>
+            <w:insideV w:val="single" w:color="auto" w:sz="4" w:space="0"/>
+          </w:tblBorders>
+          <w:tblLayout w:type="fixed"/>
+          <w:tblCellMar>
+            <w:top w:w="0" w:type="dxa"/>
+            <w:left w:w="108" w:type="dxa"/>
+            <w:bottom w:w="0" w:type="dxa"/>
+            <w:right w:w="108" w:type="dxa"/>
+          </w:tblCellMar>
+        </w:tblPrEx>
+        <w:tc>
+          <w:tcPr>
+            <w:tcW w:w="7182" w:type="dxa"/>
+            <w:gridSpan w:val="5"/>
+            <w:shd w:val="clear" w:color="auto" w:fill="auto"/>
+            <w:vAlign w:val="center"/>
+          </w:tcPr>
+          <w:p>
+            <w:pPr>
+              <w:spacing w:line="360" w:lineRule="auto"/>
+              <w:jc w:val="center"/>
+              <w:rPr>
+                <w:rFonts w:ascii="黑体" w:eastAsia="黑体"/>
+                <w:sz w:val="28"/>
+                <w:szCs w:val="28"/>
+              </w:rPr>
+            </w:pPr>
+            <w:r>
+              <w:rPr>
+                <w:rFonts w:hint="eastAsia" w:ascii="黑体" w:eastAsia="黑体"/>
+                <w:sz w:val="28"/>
+                <w:szCs w:val="28"/>
+              </w:rPr>
+              <w:t>总成绩</w:t>
+            </w:r>
+          </w:p>
+        </w:tc>
+        <w:tc>
+          <w:tcPr>
+            <w:tcW w:w="1290" w:type="dxa"/>
+            <w:shd w:val="clear" w:color="auto" w:fill="auto"/>
+            <w:vAlign w:val="center"/>
+          </w:tcPr>
+          <w:p>
+            <w:pPr>
+              <w:spacing w:line="360" w:lineRule="auto"/>
+              <w:jc w:val="center"/>
+              <w:rPr>
+                <w:rFonts w:ascii="黑体" w:eastAsia="黑体"/>
+                <w:sz w:val="28"/>
+                <w:szCs w:val="28"/>
+              </w:rPr>
+            </w:pPr>
+          </w:p>
+        </w:tc>
+      </w:tr>
+    </w:tbl>
+    <w:p>
+      <w:pPr>
+        <w:spacing w:line="200" w:lineRule="atLeast"/>
+        <w:rPr>
+          <w:rFonts w:hint="eastAsia" w:ascii="黑体" w:eastAsia="黑体"/>
+          <w:szCs w:val="21"/>
+        </w:rPr>
+      </w:pPr>
+      <w:r>
+        <w:rPr>
+          <w:rFonts w:hint="eastAsia" w:ascii="黑体" w:eastAsia="黑体"/>
+          <w:szCs w:val="21"/>
+        </w:rPr>
+        <w:t>注：考核方式必须与教学大纲中的考核方式保持一致</w:t>
+      </w:r>
+    </w:p>
+    <w:p>
+      <w:pPr>
+        <w:spacing w:line="160" w:lineRule="atLeast"/>
+        <w:rPr>
+          <w:rFonts w:ascii="黑体" w:eastAsia="黑体"/>
+          <w:sz w:val="28"/>
+          <w:szCs w:val="28"/>
+        </w:rPr>
+      </w:pPr>
+      <w:r>
+        <w:rPr>
+          <w:rFonts w:hint="eastAsia" w:ascii="黑体" w:eastAsia="黑体"/>
+          <w:sz w:val="28"/>
+          <w:szCs w:val="28"/>
+        </w:rPr>
+        <w:t>二、教师评语</w:t>
+      </w:r>
+      <w:r>
+        <w:rPr>
+          <w:rFonts w:hint="eastAsia" w:ascii="黑体" w:eastAsia="黑体"/>
+          <w:szCs w:val="21"/>
+        </w:rPr>
+        <w:t>（含学生能力分析及基于OBE理念的持续改进措施）</w:t>
+      </w:r>
+    </w:p>
+    <w:p>
+      <w:pPr>
+        <w:autoSpaceDE w:val="0"/>
+        <w:autoSpaceDN w:val="0"/>
+        <w:adjustRightInd w:val="0"/>
+        <w:rPr>
+          <w:rFonts w:hint="eastAsia"/>
+          <w:b/>
+          <w:color w:val="000000"/>
+          <w:kern w:val="0"/>
+          <w:szCs w:val="21"/>
+        </w:rPr>
+      </w:pPr>
+      <w:r>
+        <w:rPr>
+          <w:rFonts w:hint="eastAsia"/>
+          <w:b/>
+          <w:color w:val="000000"/>
+          <w:kern w:val="0"/>
+          <w:szCs w:val="21"/>
+        </w:rPr>
+        <w:t>评语在100字以上</w:t>
+      </w:r>
+    </w:p>
+    <w:tbl>
+      <w:tblPr>
+        <w:tblStyle w:val="11"/>
+        <w:tblW w:w="8528" w:type="dxa"/>
+        <w:tblInd w:w="0" w:type="dxa"/>
+        <w:tblBorders>
+          <w:top w:val="single" w:color="auto" w:sz="4" w:space="0"/>
+          <w:left w:val="single" w:color="auto" w:sz="4" w:space="0"/>
+          <w:bottom w:val="single" w:color="auto" w:sz="4" w:space="0"/>
+          <w:right w:val="single" w:color="auto" w:sz="4" w:space="0"/>
+          <w:insideH w:val="single" w:color="auto" w:sz="4" w:space="0"/>
+          <w:insideV w:val="single" w:color="auto" w:sz="4" w:space="0"/>
+        </w:tblBorders>
+        <w:tblLayout w:type="fixed"/>
+        <w:tblCellMar>
+          <w:top w:w="0" w:type="dxa"/>
+          <w:left w:w="108" w:type="dxa"/>
+          <w:bottom w:w="0" w:type="dxa"/>
+          <w:right w:w="108" w:type="dxa"/>
+        </w:tblCellMar>
+      </w:tblPr>
+      <w:tblGrid>
+        <w:gridCol w:w="8528"/>
+      </w:tblGrid>
+      <w:tr>
+        <w:tblPrEx>
+          <w:tblBorders>
+            <w:top w:val="single" w:color="auto" w:sz="4" w:space="0"/>
+            <w:left w:val="single" w:color="auto" w:sz="4" w:space="0"/>
+            <w:bottom w:val="single" w:color="auto" w:sz="4" w:space="0"/>
+            <w:right w:val="single" w:color="auto" w:sz="4" w:space="0"/>
+            <w:insideH w:val="single" w:color="auto" w:sz="4" w:space="0"/>
+            <w:insideV w:val="single" w:color="auto" w:sz="4" w:space="0"/>
+          </w:tblBorders>
+          <w:tblLayout w:type="fixed"/>
+          <w:tblCellMar>
+            <w:top w:w="0" w:type="dxa"/>
+            <w:left w:w="108" w:type="dxa"/>
+            <w:bottom w:w="0" w:type="dxa"/>
+            <w:right w:w="108" w:type="dxa"/>
+          </w:tblCellMar>
+        </w:tblPrEx>
+        <w:trPr>
+          <w:trHeight w:val="2776" w:hRule="atLeast"/>
+        </w:trPr>
+        <w:tc>
+          <w:tcPr>
+            <w:tcW w:w="8528" w:type="dxa"/>
+            <w:shd w:val="clear" w:color="auto" w:fill="auto"/>
+            <w:vAlign w:val="top"/>
+          </w:tcPr>
+          <w:p>
+            <w:pPr>
+              <w:autoSpaceDE w:val="0"/>
+              <w:autoSpaceDN w:val="0"/>
+              <w:adjustRightInd w:val="0"/>
+              <w:rPr>
+                <w:rFonts w:hint="eastAsia"/>
+                <w:b/>
+                <w:color w:val="000000"/>
+                <w:kern w:val="0"/>
+                <w:sz w:val="21"/>
+                <w:szCs w:val="21"/>
+              </w:rPr>
+            </w:pPr>
+          </w:p>
+          <w:p>
+            <w:pPr>
+              <w:autoSpaceDE w:val="0"/>
+              <w:autoSpaceDN w:val="0"/>
+              <w:adjustRightInd w:val="0"/>
+              <w:rPr>
+                <w:rFonts w:hint="eastAsia"/>
+                <w:b/>
+                <w:color w:val="000000"/>
+                <w:kern w:val="0"/>
+                <w:sz w:val="19"/>
+                <w:szCs w:val="19"/>
+                <w:lang w:val="en-US" w:eastAsia="zh-CN"/>
+              </w:rPr>
+            </w:pPr>
+            <w:r>
+              <w:rPr>
+                <w:rFonts w:hint="eastAsia"/>
+                <w:b/>
+                <w:color w:val="000000"/>
+                <w:kern w:val="0"/>
+                <w:sz w:val="21"/>
+                <w:szCs w:val="21"/>
+                <w:lang w:val="en-US" w:eastAsia="zh-CN"/>
+              </w:rPr>
+              <w:t>经过一个星期的培训与考核，该生基本达到课程设计目的。掌握了字符串、数组、排序、查找算法的实际应用，能够根据上述知识点解决实际工程问题，具备了软件开发的基本技能。同时，对二叉树、图、递归算法在实际工程中的应用有所认识。综合上述考核，该生该门课程设计达到要求，同意下一阶段的学习。如果该生希望考研，建议继续学习并练习相关知识。</w:t>
+            </w:r>
+          </w:p>
+          <w:p>
+            <w:pPr>
+              <w:autoSpaceDE w:val="0"/>
+              <w:autoSpaceDN w:val="0"/>
+              <w:adjustRightInd w:val="0"/>
+              <w:rPr>
+                <w:rFonts w:hint="eastAsia"/>
+                <w:b/>
+                <w:color w:val="000000"/>
+                <w:kern w:val="0"/>
+                <w:sz w:val="19"/>
+                <w:szCs w:val="19"/>
+              </w:rPr>
+            </w:pPr>
+          </w:p>
+          <w:p>
+            <w:pPr>
+              <w:autoSpaceDE w:val="0"/>
+              <w:autoSpaceDN w:val="0"/>
+              <w:adjustRightInd w:val="0"/>
+              <w:rPr>
+                <w:rFonts w:hint="eastAsia"/>
+                <w:b/>
+                <w:color w:val="000000"/>
+                <w:kern w:val="0"/>
+                <w:sz w:val="19"/>
+                <w:szCs w:val="19"/>
+              </w:rPr>
+            </w:pPr>
+          </w:p>
+          <w:p>
+            <w:pPr>
+              <w:autoSpaceDE w:val="0"/>
+              <w:autoSpaceDN w:val="0"/>
+              <w:adjustRightInd w:val="0"/>
+              <w:rPr>
+                <w:rFonts w:hint="eastAsia"/>
+                <w:b/>
+                <w:color w:val="000000"/>
+                <w:kern w:val="0"/>
+                <w:sz w:val="19"/>
+                <w:szCs w:val="19"/>
+              </w:rPr>
+            </w:pPr>
+          </w:p>
+          <w:p>
+            <w:pPr>
+              <w:autoSpaceDE w:val="0"/>
+              <w:autoSpaceDN w:val="0"/>
+              <w:adjustRightInd w:val="0"/>
+              <w:rPr>
+                <w:rFonts w:hint="eastAsia"/>
+                <w:b/>
+                <w:color w:val="000000"/>
+                <w:kern w:val="0"/>
+                <w:sz w:val="19"/>
+                <w:szCs w:val="19"/>
+              </w:rPr>
+            </w:pPr>
+          </w:p>
+          <w:p>
+            <w:pPr>
+              <w:autoSpaceDE w:val="0"/>
+              <w:autoSpaceDN w:val="0"/>
+              <w:adjustRightInd w:val="0"/>
+              <w:rPr>
+                <w:b/>
+                <w:color w:val="000000"/>
+                <w:kern w:val="0"/>
+                <w:sz w:val="19"/>
+                <w:szCs w:val="19"/>
+              </w:rPr>
+            </w:pPr>
+          </w:p>
+        </w:tc>
+      </w:tr>
+    </w:tbl>
+    <w:p>
+      <w:pPr>
+        <w:rPr>
+          <w:rFonts w:hint="eastAsia"/>
+          <w:b/>
+          <w:sz w:val="24"/>
+        </w:rPr>
+      </w:pPr>
+    </w:p>
+    <w:p>
+      <w:pPr>
+        <w:rPr>
+          <w:rFonts w:hint="eastAsia"/>
+          <w:b/>
+          <w:sz w:val="24"/>
+        </w:rPr>
+      </w:pPr>
+    </w:p>
+    <w:p>
+      <w:pPr>
+        <w:rPr>
+          <w:rFonts w:hint="eastAsia"/>
+          <w:b/>
+          <w:sz w:val="24"/>
+        </w:rPr>
+      </w:pPr>
+    </w:p>
+    <w:p>
+      <w:pPr>
+        <w:rPr>
+          <w:rFonts w:hint="eastAsia"/>
+          <w:b/>
+          <w:sz w:val="24"/>
+        </w:rPr>
+      </w:pPr>
+    </w:p>
+    <w:p>
+      <w:pPr>
+        <w:rPr>
+          <w:rFonts w:hint="eastAsia"/>
+          <w:b/>
+          <w:sz w:val="24"/>
+        </w:rPr>
+      </w:pPr>
+    </w:p>
+    <w:p>
+      <w:pPr>
+        <w:rPr>
+          <w:rFonts w:hint="eastAsia"/>
+          <w:b/>
+          <w:sz w:val="24"/>
+        </w:rPr>
+      </w:pPr>
     </w:p>
     <w:p>
       <w:pPr>
@@ -10470,18 +11618,7 @@
           <w:sz w:val="28"/>
           <w:lang w:val="en-US" w:eastAsia="zh-CN"/>
         </w:rPr>
-        <w:t xml:space="preserve">文档命名规则: 学号_姓名.doc 或者 </w:t>
-      </w:r>
-      <w:bookmarkStart w:id="0" w:name="_GoBack"/>
-      <w:bookmarkEnd w:id="0"/>
-      <w:r>
-        <w:rPr>
-          <w:rFonts w:hint="eastAsia" w:ascii="黑体" w:eastAsia="黑体"/>
-          <w:color w:val="FF0000"/>
-          <w:sz w:val="28"/>
-          <w:lang w:val="en-US" w:eastAsia="zh-CN"/>
-        </w:rPr>
-        <w:t>学号_姓名.docx，例如“17931923_王小.doc”。</w:t>
+        <w:t>文档命名规则: 学号_姓名.doc 或者 学号_姓名.docx，例如“17931923_王小.doc”。</w:t>
       </w:r>
     </w:p>
     <w:p>

</xml_diff>